<commit_message>
1er page, Fixtures, Relation, Image/Ad
Création de la 1ere page avec initialisation aux fixtures (création, load) , création de relation entre deux entitées.
</commit_message>
<xml_diff>
--- a/Formation Lior Chamla/FormationSymfony4.docx
+++ b/Formation Lior Chamla/FormationSymfony4.docx
@@ -195,15 +195,7 @@
     </w:p>
     <w:p>
       <w:r>
-        <w:t xml:space="preserve">Controller : écouter la requête </w:t>
-      </w:r>
-      <w:proofErr w:type="gramStart"/>
-      <w:r>
-        <w:t>http ,</w:t>
-      </w:r>
-      <w:proofErr w:type="gramEnd"/>
-      <w:r>
-        <w:t xml:space="preserve"> de traiter et renvoyer une réponse </w:t>
+        <w:t xml:space="preserve">Controller : écouter la requête http, de traiter et renvoyer une réponse </w:t>
       </w:r>
     </w:p>
     <w:p>
@@ -325,7 +317,6 @@
         </w:rPr>
       </w:pPr>
       <w:proofErr w:type="spellStart"/>
-      <w:proofErr w:type="gramStart"/>
       <w:r>
         <w:rPr>
           <w:lang w:val="en-US"/>
@@ -337,14 +328,7 @@
         <w:rPr>
           <w:lang w:val="en-US"/>
         </w:rPr>
-        <w:t> :</w:t>
-      </w:r>
-      <w:proofErr w:type="gramEnd"/>
-      <w:r>
-        <w:rPr>
-          <w:lang w:val="en-US"/>
-        </w:rPr>
-        <w:t xml:space="preserve"> </w:t>
+        <w:t xml:space="preserve"> : </w:t>
       </w:r>
       <w:r>
         <w:rPr>
@@ -425,10 +409,128 @@
           <w:lang w:val="en-US"/>
         </w:rPr>
       </w:pPr>
+      <w:r>
+        <w:rPr>
+          <w:lang w:val="en-US"/>
+        </w:rPr>
+        <w:t>BASE DE DONNEES:</w:t>
+      </w:r>
+    </w:p>
+    <w:p>
+      <w:pPr>
+        <w:rPr>
+          <w:lang w:val="en-US"/>
+        </w:rPr>
+      </w:pPr>
+      <w:r>
+        <w:rPr>
+          <w:lang w:val="en-US"/>
+        </w:rPr>
+        <w:t>ORM = Doctrine (object relational mapping)</w:t>
+      </w:r>
+    </w:p>
+    <w:p>
+      <w:pPr>
+        <w:pStyle w:val="Paragraphedeliste"/>
+        <w:numPr>
+          <w:ilvl w:val="0"/>
+          <w:numId w:val="1"/>
+        </w:numPr>
+        <w:rPr>
+          <w:lang w:val="en-US"/>
+        </w:rPr>
+      </w:pPr>
+      <w:proofErr w:type="spellStart"/>
+      <w:r>
+        <w:rPr>
+          <w:lang w:val="en-US"/>
+        </w:rPr>
+        <w:t>Classe</w:t>
+      </w:r>
+      <w:proofErr w:type="spellEnd"/>
+      <w:r>
+        <w:rPr>
+          <w:lang w:val="en-US"/>
+        </w:rPr>
+        <w:t xml:space="preserve"> PHP (=tables)</w:t>
+      </w:r>
+    </w:p>
+    <w:p>
+      <w:pPr>
+        <w:pStyle w:val="Paragraphedeliste"/>
+        <w:numPr>
+          <w:ilvl w:val="0"/>
+          <w:numId w:val="1"/>
+        </w:numPr>
+        <w:rPr>
+          <w:lang w:val="en-US"/>
+        </w:rPr>
+      </w:pPr>
+      <w:r>
+        <w:rPr>
+          <w:lang w:val="en-US"/>
+        </w:rPr>
+        <w:t xml:space="preserve">Entity = </w:t>
+      </w:r>
+      <w:proofErr w:type="spellStart"/>
+      <w:r>
+        <w:rPr>
+          <w:lang w:val="en-US"/>
+        </w:rPr>
+        <w:t>classe</w:t>
+      </w:r>
+      <w:proofErr w:type="spellEnd"/>
+      <w:r>
+        <w:rPr>
+          <w:lang w:val="en-US"/>
+        </w:rPr>
+        <w:t xml:space="preserve"> = table</w:t>
+      </w:r>
+    </w:p>
+    <w:p>
+      <w:pPr>
+        <w:pStyle w:val="Paragraphedeliste"/>
+        <w:numPr>
+          <w:ilvl w:val="0"/>
+          <w:numId w:val="1"/>
+        </w:numPr>
+      </w:pPr>
+      <w:r>
+        <w:t>Manager = d’insérer, mettre à jour,</w:t>
+      </w:r>
+      <w:r>
+        <w:t xml:space="preserve"> manipuler enregistrement </w:t>
+      </w:r>
+    </w:p>
+    <w:p>
+      <w:pPr>
+        <w:pStyle w:val="Paragraphedeliste"/>
+        <w:numPr>
+          <w:ilvl w:val="0"/>
+          <w:numId w:val="1"/>
+        </w:numPr>
+      </w:pPr>
+      <w:r>
+        <w:t>Repository = sélection de données</w:t>
+      </w:r>
+    </w:p>
+    <w:p/>
+    <w:p>
+      <w:r>
+        <w:t>qu’</w:t>
+      </w:r>
+      <w:proofErr w:type="spellStart"/>
+      <w:r>
+        <w:t>est ce</w:t>
+      </w:r>
+      <w:proofErr w:type="spellEnd"/>
+      <w:r>
+        <w:t xml:space="preserve"> qu’un bon commentaire ?</w:t>
+      </w:r>
     </w:p>
     <w:sectPr>
       <w:pgSz w:w="11906" w:h="16838"/>
-      <w:pgMar w:top="1417" w:right="1417" w:bottom="1417" w:left="1417" w:header="708" w:footer="708" w:gutter="0"/>
+      <w:pgMar w:top="720" w:right="720" w:bottom="720" w:left="720" w:header="708" w:footer="708" w:gutter="0"/>
       <w:cols w:space="708"/>
       <w:docGrid w:linePitch="360"/>
     </w:sectPr>

</xml_diff>